<commit_message>
updated versions of nm3undo and nm3nwval
git-svn-id: svn://127.0.0.1/Core@9723 17c802ae-cbca-534c-9e8e-6d19a4926c45
</commit_message>
<xml_diff>
--- a/trunk/doc/readme_exnm04070006en_updt31.docx
+++ b/trunk/doc/readme_exnm04070006en_updt31.docx
@@ -70,21 +70,11 @@
       <w:pPr>
         <w:pStyle w:val="coverinfo"/>
       </w:pPr>
-      <w:r>
-        <w:fldChar w:fldCharType="begin"/>
-      </w:r>
-      <w:r>
-        <w:instrText xml:space="preserve"> DOCPROPERTY  $Product$  \* MERGEFORMAT </w:instrText>
-      </w:r>
-      <w:r>
-        <w:fldChar w:fldCharType="separate"/>
-      </w:r>
-      <w:r>
-        <w:t>Network Manager</w:t>
-      </w:r>
-      <w:r>
-        <w:fldChar w:fldCharType="end"/>
-      </w:r>
+      <w:fldSimple w:instr=" DOCPROPERTY  $Product$  \* MERGEFORMAT ">
+        <w:r>
+          <w:t>Network Manager</w:t>
+        </w:r>
+      </w:fldSimple>
     </w:p>
     <w:p>
       <w:pPr>
@@ -114,24 +104,14 @@
       <w:pPr>
         <w:pStyle w:val="CoverVersion"/>
       </w:pPr>
-      <w:r>
-        <w:fldChar w:fldCharType="begin"/>
-      </w:r>
-      <w:r>
-        <w:instrText xml:space="preserve"> DOCPROPERTY  "$Base Release$"  \* MERGEFORMAT </w:instrText>
-      </w:r>
-      <w:r>
-        <w:fldChar w:fldCharType="separate"/>
-      </w:r>
-      <w:r>
-        <w:t>4.7</w:t>
-      </w:r>
-      <w:r>
-        <w:t>.0.0</w:t>
-      </w:r>
-      <w:r>
-        <w:fldChar w:fldCharType="end"/>
-      </w:r>
+      <w:fldSimple w:instr=" DOCPROPERTY  &quot;$Base Release$&quot;  \* MERGEFORMAT ">
+        <w:r>
+          <w:t>4.7</w:t>
+        </w:r>
+        <w:r>
+          <w:t>.0.0</w:t>
+        </w:r>
+      </w:fldSimple>
       <w:r>
         <w:t xml:space="preserve"> Fix </w:t>
       </w:r>
@@ -512,54 +492,31 @@
       <w:r>
         <w:t xml:space="preserve">This document defines the changes made to the </w:t>
       </w:r>
+      <w:fldSimple w:instr=" DOCPROPERTY  $Product$  \* MERGEFORMAT ">
+        <w:r>
+          <w:t>Network Manager</w:t>
+        </w:r>
+      </w:fldSimple>
       <w:r>
         <w:fldChar w:fldCharType="begin"/>
       </w:r>
       <w:r>
-        <w:instrText xml:space="preserve"> DOCPROPERTY  $Product$  \* MERGEFORMAT </w:instrText>
-      </w:r>
-      <w:r>
-        <w:fldChar w:fldCharType="separate"/>
-      </w:r>
-      <w:r>
-        <w:t>Network Manager</w:t>
+        <w:instrText xml:space="preserve"> SUBJECT   \* MERGEFORMAT </w:instrText>
       </w:r>
       <w:r>
         <w:fldChar w:fldCharType="end"/>
       </w:r>
       <w:r>
-        <w:fldChar w:fldCharType="begin"/>
-      </w:r>
-      <w:r>
-        <w:instrText xml:space="preserve"> SUBJECT   \* MERGEFORMAT </w:instrText>
-      </w:r>
-      <w:r>
-        <w:fldChar w:fldCharType="end"/>
-      </w:r>
-      <w:r>
         <w:t xml:space="preserve"> </w:t>
       </w:r>
       <w:r>
         <w:t xml:space="preserve">product for </w:t>
       </w:r>
-      <w:r>
-        <w:fldChar w:fldCharType="begin"/>
-      </w:r>
-      <w:r>
-        <w:instrText xml:space="preserve"> DOCPROPERTY  "$Base Rel</w:instrText>
-      </w:r>
-      <w:r>
-        <w:instrText xml:space="preserve">ease$"  \* MERGEFORMAT </w:instrText>
-      </w:r>
-      <w:r>
-        <w:fldChar w:fldCharType="separate"/>
-      </w:r>
-      <w:r>
-        <w:t>4.7.0.0</w:t>
-      </w:r>
-      <w:r>
-        <w:fldChar w:fldCharType="end"/>
-      </w:r>
+      <w:fldSimple w:instr=" DOCPROPERTY  &quot;$Base Release$&quot;  \* MERGEFORMAT ">
+        <w:r>
+          <w:t>4.7.0.0</w:t>
+        </w:r>
+      </w:fldSimple>
       <w:r>
         <w:t xml:space="preserve"> Fix </w:t>
       </w:r>
@@ -666,21 +623,11 @@
             <w:pPr>
               <w:pStyle w:val="TableText"/>
             </w:pPr>
-            <w:r>
-              <w:fldChar w:fldCharType="begin"/>
-            </w:r>
-            <w:r>
-              <w:instrText xml:space="preserve"> DOCPROPERTY  "$Base Release$"  \* MERGEFORMAT </w:instrText>
-            </w:r>
-            <w:r>
-              <w:fldChar w:fldCharType="separate"/>
-            </w:r>
-            <w:r>
-              <w:t>4.7.0.0</w:t>
-            </w:r>
-            <w:r>
-              <w:fldChar w:fldCharType="end"/>
-            </w:r>
+            <w:fldSimple w:instr=" DOCPROPERTY  &quot;$Base Release$&quot;  \* MERGEFORMAT ">
+              <w:r>
+                <w:t>4.7.0.0</w:t>
+              </w:r>
+            </w:fldSimple>
           </w:p>
         </w:tc>
       </w:tr>
@@ -908,8 +855,6 @@
             <w:r>
               <w:t xml:space="preserve"> Linear location point data may be defined on an empty network or may be defined so as not to be within the closed interval between other conflicting admin-units. Similarly, linear locations may not be placed so as to enclose point linear locations with conflicting admin-units.</w:t>
             </w:r>
-            <w:bookmarkStart w:id="2" w:name="_GoBack"/>
-            <w:bookmarkEnd w:id="2"/>
           </w:p>
           <w:p>
             <w:pPr>
@@ -1250,223 +1195,196 @@
               </w:rPr>
               <w:t xml:space="preserve">that </w:t>
             </w:r>
-            <w:r>
-              <w:fldChar w:fldCharType="begin"/>
-            </w:r>
-            <w:r>
-              <w:instrText xml:space="preserve"> DOCPROPERTY  "$Bentley Select Release$"  \* MERGEFORMAT </w:instrText>
-            </w:r>
-            <w:r>
-              <w:fldChar w:fldCharType="separate"/>
-            </w:r>
+            <w:fldSimple w:instr=" DOCPROPERTY  &quot;$Bentley Select Release$&quot;  \* MERGEFORMAT ">
+              <w:r>
+                <w:rPr>
+                  <w:sz w:val="16"/>
+                  <w:szCs w:val="16"/>
+                </w:rPr>
+                <w:t>exnm04070005en_updt31</w:t>
+              </w:r>
+            </w:fldSimple>
             <w:r>
               <w:rPr>
                 <w:sz w:val="16"/>
                 <w:szCs w:val="16"/>
               </w:rPr>
-              <w:t>exnm04070005en_updt31</w:t>
+              <w:t>.exe</w:t>
             </w:r>
             <w:r>
               <w:rPr>
                 <w:sz w:val="16"/>
                 <w:szCs w:val="16"/>
               </w:rPr>
-              <w:fldChar w:fldCharType="end"/>
-            </w:r>
-            <w:r>
+              <w:t xml:space="preserve"> was extracted to (the folder containing this readme). </w:t>
+            </w:r>
+          </w:p>
+          <w:p>
+            <w:pPr>
+              <w:pStyle w:val="Default"/>
               <w:rPr>
                 <w:sz w:val="16"/>
                 <w:szCs w:val="16"/>
               </w:rPr>
-              <w:t>.exe</w:t>
-            </w:r>
-            <w:r>
+            </w:pPr>
+          </w:p>
+          <w:p>
+            <w:pPr>
+              <w:pStyle w:val="TableText"/>
+            </w:pPr>
+            <w:r>
+              <w:t xml:space="preserve">Go to the relevant </w:t>
+            </w:r>
+            <w:proofErr w:type="spellStart"/>
+            <w:r>
+              <w:t>exor</w:t>
+            </w:r>
+            <w:proofErr w:type="spellEnd"/>
+            <w:r>
+              <w:t>\</w:t>
+            </w:r>
+            <w:r>
+              <w:t>bin directory on the Oracle WebL</w:t>
+            </w:r>
+            <w:r>
+              <w:t xml:space="preserve">ogic Server and rename the following files:- </w:t>
+            </w:r>
+          </w:p>
+          <w:p>
+            <w:pPr>
+              <w:pStyle w:val="TableText"/>
+            </w:pPr>
+          </w:p>
+          <w:p>
+            <w:pPr>
+              <w:pStyle w:val="TableText"/>
+            </w:pPr>
+            <w:r>
+              <w:t>N</w:t>
+            </w:r>
+            <w:r>
+              <w:t>m</w:t>
+            </w:r>
+            <w:r>
+              <w:t>1861</w:t>
+            </w:r>
+            <w:r>
+              <w:t xml:space="preserve">.fmx </w:t>
+            </w:r>
+            <w:r>
+              <w:t xml:space="preserve">to </w:t>
+            </w:r>
+            <w:r>
+              <w:t>nm</w:t>
+            </w:r>
+            <w:r>
+              <w:t>1861</w:t>
+            </w:r>
+            <w:r>
+              <w:t>_old.fmx</w:t>
+            </w:r>
+          </w:p>
+          <w:p>
+            <w:pPr>
+              <w:pStyle w:val="TableText"/>
+            </w:pPr>
+          </w:p>
+          <w:p>
+            <w:pPr>
+              <w:pStyle w:val="TableText"/>
+            </w:pPr>
+            <w:r>
+              <w:t>Then c</w:t>
+            </w:r>
+            <w:r>
+              <w:t>opy in the new version of this</w:t>
+            </w:r>
+            <w:r>
+              <w:t xml:space="preserve"> file from the staging folder. </w:t>
+            </w:r>
+          </w:p>
+          <w:p>
+            <w:pPr>
+              <w:pStyle w:val="Default"/>
               <w:rPr>
                 <w:sz w:val="16"/>
                 <w:szCs w:val="16"/>
               </w:rPr>
-              <w:t xml:space="preserve"> was extracted to (the folder containing this readme). </w:t>
-            </w:r>
-          </w:p>
-          <w:p>
-            <w:pPr>
-              <w:pStyle w:val="Default"/>
-              <w:rPr>
-                <w:sz w:val="16"/>
+            </w:pPr>
+          </w:p>
+          <w:p>
+            <w:pPr>
+              <w:pStyle w:val="TableText"/>
+              <w:rPr>
                 <w:szCs w:val="16"/>
               </w:rPr>
             </w:pPr>
-          </w:p>
-          <w:p>
-            <w:pPr>
-              <w:pStyle w:val="TableText"/>
-            </w:pPr>
-            <w:r>
-              <w:t xml:space="preserve">Go to the relevant </w:t>
-            </w:r>
-            <w:proofErr w:type="spellStart"/>
-            <w:r>
-              <w:t>exor</w:t>
-            </w:r>
-            <w:proofErr w:type="spellEnd"/>
-            <w:r>
-              <w:t>\</w:t>
-            </w:r>
-            <w:r>
-              <w:t>bin directory on the Oracle WebL</w:t>
-            </w:r>
-            <w:r>
-              <w:t xml:space="preserve">ogic Server and rename the following files:- </w:t>
-            </w:r>
-          </w:p>
-          <w:p>
-            <w:pPr>
-              <w:pStyle w:val="TableText"/>
-            </w:pPr>
-          </w:p>
-          <w:p>
-            <w:pPr>
-              <w:pStyle w:val="TableText"/>
-            </w:pPr>
-            <w:r>
-              <w:t>N</w:t>
-            </w:r>
-            <w:r>
-              <w:t>m</w:t>
-            </w:r>
-            <w:r>
-              <w:t>1861</w:t>
-            </w:r>
-            <w:r>
-              <w:t xml:space="preserve">.fmx </w:t>
-            </w:r>
-            <w:r>
-              <w:t xml:space="preserve">to </w:t>
-            </w:r>
-            <w:r>
-              <w:t>nm</w:t>
-            </w:r>
-            <w:r>
-              <w:t>1861</w:t>
-            </w:r>
-            <w:r>
-              <w:t>_old.fmx</w:t>
-            </w:r>
-          </w:p>
-          <w:p>
-            <w:pPr>
-              <w:pStyle w:val="TableText"/>
-            </w:pPr>
-          </w:p>
-          <w:p>
-            <w:pPr>
-              <w:pStyle w:val="TableText"/>
-            </w:pPr>
-            <w:r>
-              <w:t>Then c</w:t>
-            </w:r>
-            <w:r>
-              <w:t>opy in the new version of this</w:t>
-            </w:r>
-            <w:r>
-              <w:t xml:space="preserve"> file from the staging folder. </w:t>
-            </w:r>
-          </w:p>
-          <w:p>
-            <w:pPr>
-              <w:pStyle w:val="Default"/>
-              <w:rPr>
-                <w:sz w:val="16"/>
+            <w:r>
+              <w:rPr>
                 <w:szCs w:val="16"/>
               </w:rPr>
-            </w:pPr>
-          </w:p>
-          <w:p>
-            <w:pPr>
-              <w:pStyle w:val="TableText"/>
+              <w:t>Log onto SQL*PLUS</w:t>
+            </w:r>
+            <w:r>
               <w:rPr>
                 <w:szCs w:val="16"/>
               </w:rPr>
-            </w:pPr>
-            <w:r>
+              <w:t xml:space="preserve"> as the Highways Owner with the staging folder as the working directory. </w:t>
+            </w:r>
+          </w:p>
+          <w:p>
+            <w:pPr>
+              <w:pStyle w:val="TableText"/>
               <w:rPr>
                 <w:szCs w:val="16"/>
               </w:rPr>
-              <w:t>Log onto SQL*PLUS</w:t>
-            </w:r>
-            <w:r>
+            </w:pPr>
+          </w:p>
+          <w:p>
+            <w:pPr>
+              <w:pStyle w:val="TableText"/>
               <w:rPr>
                 <w:szCs w:val="16"/>
               </w:rPr>
-              <w:t xml:space="preserve"> as the Highways Owner with the staging folder as the working directory. </w:t>
-            </w:r>
-          </w:p>
-          <w:p>
-            <w:pPr>
-              <w:pStyle w:val="TableText"/>
+            </w:pPr>
+            <w:r>
               <w:rPr>
                 <w:szCs w:val="16"/>
               </w:rPr>
-            </w:pPr>
-          </w:p>
-          <w:p>
-            <w:pPr>
-              <w:pStyle w:val="TableText"/>
-              <w:rPr>
-                <w:szCs w:val="16"/>
-              </w:rPr>
-            </w:pPr>
-            <w:r>
-              <w:rPr>
-                <w:szCs w:val="16"/>
-              </w:rPr>
               <w:t xml:space="preserve">At the prompt type START </w:t>
             </w:r>
-            <w:r>
-              <w:fldChar w:fldCharType="begin"/>
-            </w:r>
-            <w:r>
-              <w:instrText xml:space="preserve"> DOCPROPERTY  "$Install SQL Script$"  \* MERGEFORMAT </w:instrText>
-            </w:r>
-            <w:r>
-              <w:fldChar w:fldCharType="separate"/>
-            </w:r>
-            <w:r>
-              <w:rPr>
-                <w:szCs w:val="16"/>
-              </w:rPr>
-              <w:t>nm_4</w:t>
-            </w:r>
-            <w:r>
-              <w:rPr>
-                <w:szCs w:val="16"/>
-              </w:rPr>
-              <w:t>7</w:t>
-            </w:r>
-            <w:r>
-              <w:rPr>
-                <w:szCs w:val="16"/>
-              </w:rPr>
-              <w:t>00_fix</w:t>
-            </w:r>
-            <w:r>
-              <w:rPr>
-                <w:szCs w:val="16"/>
-              </w:rPr>
-              <w:t>31</w:t>
-            </w:r>
-            <w:r>
-              <w:rPr>
-                <w:szCs w:val="16"/>
-              </w:rPr>
-              <w:t>.sql</w:t>
-            </w:r>
-            <w:r>
-              <w:rPr>
-                <w:szCs w:val="16"/>
-              </w:rPr>
-              <w:fldChar w:fldCharType="end"/>
-            </w:r>
+            <w:fldSimple w:instr=" DOCPROPERTY  &quot;$Install SQL Script$&quot;  \* MERGEFORMAT ">
+              <w:r>
+                <w:rPr>
+                  <w:szCs w:val="16"/>
+                </w:rPr>
+                <w:t>nm_4</w:t>
+              </w:r>
+              <w:r>
+                <w:rPr>
+                  <w:szCs w:val="16"/>
+                </w:rPr>
+                <w:t>7</w:t>
+              </w:r>
+              <w:r>
+                <w:rPr>
+                  <w:szCs w:val="16"/>
+                </w:rPr>
+                <w:t>00_fix</w:t>
+              </w:r>
+              <w:r>
+                <w:rPr>
+                  <w:szCs w:val="16"/>
+                </w:rPr>
+                <w:t>31</w:t>
+              </w:r>
+              <w:r>
+                <w:rPr>
+                  <w:szCs w:val="16"/>
+                </w:rPr>
+                <w:t>.sql</w:t>
+              </w:r>
+            </w:fldSimple>
             <w:r>
               <w:rPr>
                 <w:szCs w:val="16"/>
@@ -1877,7 +1795,7 @@
       <w:pPr>
         <w:pStyle w:val="Heading1"/>
       </w:pPr>
-      <w:bookmarkStart w:id="3" w:name="_Toc434828422"/>
+      <w:bookmarkStart w:id="2" w:name="_Toc434828422"/>
       <w:r>
         <w:t xml:space="preserve">List of </w:t>
       </w:r>
@@ -1887,7 +1805,7 @@
       <w:r>
         <w:t>Amended Files</w:t>
       </w:r>
-      <w:bookmarkEnd w:id="3"/>
+      <w:bookmarkEnd w:id="2"/>
     </w:p>
     <w:tbl>
       <w:tblPr>
@@ -2095,8 +2013,10 @@
               <w:pStyle w:val="TableText"/>
             </w:pPr>
             <w:r>
-              <w:t>2.14</w:t>
-            </w:r>
+              <w:t>2.15</w:t>
+            </w:r>
+            <w:bookmarkStart w:id="3" w:name="_GoBack"/>
+            <w:bookmarkEnd w:id="3"/>
           </w:p>
         </w:tc>
       </w:tr>
@@ -2781,7 +2701,7 @@
               <w:pStyle w:val="TableText"/>
             </w:pPr>
             <w:r>
-              <w:t>2.22.1.0</w:t>
+              <w:t>2.22.1.1</w:t>
             </w:r>
           </w:p>
         </w:tc>
@@ -6109,21 +6029,11 @@
               <w:rStyle w:val="HighlightText"/>
             </w:rPr>
           </w:pPr>
-          <w:r>
-            <w:fldChar w:fldCharType="begin"/>
-          </w:r>
-          <w:r>
-            <w:instrText xml:space="preserve"> DOCPROPERTY  $Product$  \* MERGEFORMAT </w:instrText>
-          </w:r>
-          <w:r>
-            <w:fldChar w:fldCharType="separate"/>
-          </w:r>
-          <w:r>
-            <w:t>Network Manager</w:t>
-          </w:r>
-          <w:r>
-            <w:fldChar w:fldCharType="end"/>
-          </w:r>
+          <w:fldSimple w:instr=" DOCPROPERTY  $Product$  \* MERGEFORMAT ">
+            <w:r>
+              <w:t>Network Manager</w:t>
+            </w:r>
+          </w:fldSimple>
           <w:r>
             <w:t xml:space="preserve"> Fix Release Notes</w:t>
           </w:r>
@@ -6170,21 +6080,11 @@
           <w:vAlign w:val="center"/>
         </w:tcPr>
         <w:p>
-          <w:r>
-            <w:fldChar w:fldCharType="begin"/>
-          </w:r>
-          <w:r>
-            <w:instrText xml:space="preserve"> DOCPROPERTY  "$Base Release$"  \* MERGEFORMAT </w:instrText>
-          </w:r>
-          <w:r>
-            <w:fldChar w:fldCharType="separate"/>
-          </w:r>
-          <w:r>
-            <w:t>4.7.0.0</w:t>
-          </w:r>
-          <w:r>
-            <w:fldChar w:fldCharType="end"/>
-          </w:r>
+          <w:fldSimple w:instr=" DOCPROPERTY  &quot;$Base Release$&quot;  \* MERGEFORMAT ">
+            <w:r>
+              <w:t>4.7.0.0</w:t>
+            </w:r>
+          </w:fldSimple>
           <w:r>
             <w:t xml:space="preserve"> Fix </w:t>
           </w:r>
@@ -6215,7 +6115,7 @@
             <w:t>:</w:t>
           </w:r>
           <w:r>
-            <w:t>15</w:t>
+            <w:t>11</w:t>
           </w:r>
           <w:r>
             <w:rPr>
@@ -6224,16 +6124,26 @@
             <w:t>th</w:t>
           </w:r>
           <w:r>
-            <w:t xml:space="preserve"> December 2015</w:t>
+            <w:t xml:space="preserve"> January 2016</w:t>
           </w:r>
           <w:r>
             <w:t xml:space="preserve"> </w:t>
           </w:r>
-          <w:fldSimple w:instr=" DOCPROPERTY  &quot;$Bentley Select Release$&quot;  \* MERGEFORMAT ">
-            <w:r>
-              <w:t>exnm04070005en_updt31</w:t>
-            </w:r>
-          </w:fldSimple>
+          <w:r>
+            <w:fldChar w:fldCharType="begin"/>
+          </w:r>
+          <w:r>
+            <w:instrText xml:space="preserve"> DOCPROPERTY  "$Bentley Select Release$"  \* MERGEFORMAT </w:instrText>
+          </w:r>
+          <w:r>
+            <w:fldChar w:fldCharType="separate"/>
+          </w:r>
+          <w:r>
+            <w:t>exnm04070006en_updt31</w:t>
+          </w:r>
+          <w:r>
+            <w:fldChar w:fldCharType="end"/>
+          </w:r>
         </w:p>
       </w:tc>
       <w:tc>
@@ -6258,7 +6168,7 @@
             <w:rPr>
               <w:noProof/>
             </w:rPr>
-            <w:t>8</w:t>
+            <w:t>4</w:t>
           </w:r>
           <w:r>
             <w:rPr>
@@ -10343,7 +10253,7 @@
 </file>
 
 <file path=customXml/itemProps1.xml><?xml version="1.0" encoding="utf-8"?>
-<ds:datastoreItem xmlns:ds="http://schemas.openxmlformats.org/officeDocument/2006/customXml" ds:itemID="{D0A962DB-72A0-415C-96A4-22BEC4119371}">
+<ds:datastoreItem xmlns:ds="http://schemas.openxmlformats.org/officeDocument/2006/customXml" ds:itemID="{DFFBA017-A0B6-4C6C-8C2B-DD88D312342A}">
   <ds:schemaRefs>
     <ds:schemaRef ds:uri="http://schemas.openxmlformats.org/officeDocument/2006/bibliography"/>
   </ds:schemaRefs>

</xml_diff>